<commit_message>
Lots of files added
</commit_message>
<xml_diff>
--- a/Exercises with problematic solutions.docx
+++ b/Exercises with problematic solutions.docx
@@ -116,6 +116,36 @@
           <w:lang w:val="en-US"/>
         </w:rPr>
       </w:pPr>
+      <w:r>
+        <w:rPr>
+          <w:lang w:val="en-US"/>
+        </w:rPr>
+        <w:t>3.46 -&gt; It is just really hard</w:t>
+      </w:r>
+    </w:p>
+    <w:p>
+      <w:pPr>
+        <w:pStyle w:val="ListParagraph"/>
+        <w:numPr>
+          <w:ilvl w:val="0"/>
+          <w:numId w:val="1"/>
+        </w:numPr>
+        <w:rPr>
+          <w:lang w:val="en-US"/>
+        </w:rPr>
+      </w:pPr>
+      <w:r>
+        <w:rPr>
+          <w:lang w:val="en-US"/>
+        </w:rPr>
+        <w:t xml:space="preserve">Everything from lecture 6 y86x64 </w:t>
+      </w:r>
+      <w:r>
+        <w:rPr>
+          <w:lang w:val="en-US"/>
+        </w:rPr>
+        <w:t>encodings</w:t>
+      </w:r>
     </w:p>
     <w:sectPr>
       <w:pgSz w:w="11906" w:h="16838"/>

</xml_diff>